<commit_message>
Update School Management Requrement.docx
</commit_message>
<xml_diff>
--- a/School Management Requrement.docx
+++ b/School Management Requrement.docx
@@ -9,6 +9,7 @@
           <w:rFonts w:ascii="Cambria" w:hAnsi="Cambria" w:cs="Times New Roman"/>
           <w:b/>
           <w:bCs/>
+          <w:color w:val="000000" w:themeColor="text1"/>
           <w:sz w:val="40"/>
           <w:szCs w:val="40"/>
         </w:rPr>
@@ -18,10 +19,577 @@
           <w:rFonts w:ascii="Cambria" w:hAnsi="Cambria" w:cs="Times New Roman"/>
           <w:b/>
           <w:bCs/>
+          <w:color w:val="000000" w:themeColor="text1"/>
           <w:sz w:val="40"/>
           <w:szCs w:val="40"/>
         </w:rPr>
         <w:t>School Management System</w:t>
+      </w:r>
+    </w:p>
+    <w:p>
+      <w:pPr>
+        <w:rPr>
+          <w:rFonts w:ascii="Cambria" w:hAnsi="Cambria" w:cs="Times New Roman"/>
+          <w:b/>
+          <w:bCs/>
+          <w:color w:val="000000" w:themeColor="text1"/>
+          <w:sz w:val="40"/>
+          <w:szCs w:val="40"/>
+        </w:rPr>
+      </w:pPr>
+    </w:p>
+    <w:p>
+      <w:pPr>
+        <w:rPr>
+          <w:rFonts w:ascii="Cambria" w:hAnsi="Cambria"/>
+          <w:color w:val="000000" w:themeColor="text1"/>
+          <w:sz w:val="21"/>
+          <w:szCs w:val="21"/>
+        </w:rPr>
+      </w:pPr>
+      <w:r>
+        <w:rPr>
+          <w:rFonts w:ascii="Cambria" w:hAnsi="Cambria"/>
+          <w:color w:val="000000" w:themeColor="text1"/>
+        </w:rPr>
+        <w:br/>
+      </w:r>
+      <w:r>
+        <w:rPr>
+          <w:rFonts w:ascii="Cambria" w:hAnsi="Cambria"/>
+          <w:color w:val="000000" w:themeColor="text1"/>
+          <w:sz w:val="21"/>
+          <w:szCs w:val="21"/>
+        </w:rPr>
+        <w:t xml:space="preserve">There </w:t>
+      </w:r>
+      <w:r>
+        <w:rPr>
+          <w:rFonts w:ascii="Cambria" w:hAnsi="Cambria"/>
+          <w:color w:val="000000" w:themeColor="text1"/>
+          <w:sz w:val="21"/>
+          <w:szCs w:val="21"/>
+        </w:rPr>
+        <w:t>are</w:t>
+      </w:r>
+      <w:r>
+        <w:rPr>
+          <w:rFonts w:ascii="Cambria" w:hAnsi="Cambria"/>
+          <w:color w:val="000000" w:themeColor="text1"/>
+          <w:sz w:val="21"/>
+          <w:szCs w:val="21"/>
+        </w:rPr>
+        <w:t xml:space="preserve"> two main modules. • </w:t>
+      </w:r>
+    </w:p>
+    <w:p>
+      <w:pPr>
+        <w:rPr>
+          <w:rFonts w:ascii="Cambria" w:hAnsi="Cambria"/>
+          <w:color w:val="000000" w:themeColor="text1"/>
+          <w:sz w:val="21"/>
+          <w:szCs w:val="21"/>
+        </w:rPr>
+      </w:pPr>
+      <w:r>
+        <w:rPr>
+          <w:rFonts w:ascii="Cambria" w:hAnsi="Cambria"/>
+          <w:color w:val="000000" w:themeColor="text1"/>
+          <w:sz w:val="21"/>
+          <w:szCs w:val="21"/>
+        </w:rPr>
+        <w:t xml:space="preserve">One is Admin • </w:t>
+      </w:r>
+    </w:p>
+    <w:p>
+      <w:pPr>
+        <w:rPr>
+          <w:rFonts w:ascii="Cambria" w:hAnsi="Cambria"/>
+          <w:color w:val="000000" w:themeColor="text1"/>
+          <w:sz w:val="21"/>
+          <w:szCs w:val="21"/>
+        </w:rPr>
+      </w:pPr>
+      <w:r>
+        <w:rPr>
+          <w:rFonts w:ascii="Cambria" w:hAnsi="Cambria"/>
+          <w:color w:val="000000" w:themeColor="text1"/>
+          <w:sz w:val="21"/>
+          <w:szCs w:val="21"/>
+        </w:rPr>
+        <w:t xml:space="preserve">Other one is Teacher ** </w:t>
+      </w:r>
+    </w:p>
+    <w:p>
+      <w:pPr>
+        <w:rPr>
+          <w:rFonts w:ascii="Cambria" w:hAnsi="Cambria"/>
+          <w:b/>
+          <w:bCs/>
+          <w:color w:val="000000" w:themeColor="text1"/>
+          <w:sz w:val="21"/>
+          <w:szCs w:val="21"/>
+        </w:rPr>
+      </w:pPr>
+      <w:r>
+        <w:rPr>
+          <w:rFonts w:ascii="Cambria" w:hAnsi="Cambria"/>
+          <w:b/>
+          <w:bCs/>
+          <w:color w:val="000000" w:themeColor="text1"/>
+          <w:sz w:val="21"/>
+          <w:szCs w:val="21"/>
+        </w:rPr>
+        <w:t xml:space="preserve">In Admin </w:t>
+      </w:r>
+      <w:proofErr w:type="gramStart"/>
+      <w:r>
+        <w:rPr>
+          <w:rFonts w:ascii="Cambria" w:hAnsi="Cambria"/>
+          <w:b/>
+          <w:bCs/>
+          <w:color w:val="000000" w:themeColor="text1"/>
+          <w:sz w:val="21"/>
+          <w:szCs w:val="21"/>
+        </w:rPr>
+        <w:t>Module(</w:t>
+      </w:r>
+      <w:proofErr w:type="gramEnd"/>
+      <w:r>
+        <w:rPr>
+          <w:rFonts w:ascii="Cambria" w:hAnsi="Cambria"/>
+          <w:b/>
+          <w:bCs/>
+          <w:color w:val="000000" w:themeColor="text1"/>
+          <w:sz w:val="21"/>
+          <w:szCs w:val="21"/>
+        </w:rPr>
+        <w:t xml:space="preserve">After Login): </w:t>
+      </w:r>
+    </w:p>
+    <w:p>
+      <w:pPr>
+        <w:rPr>
+          <w:rFonts w:ascii="Cambria" w:hAnsi="Cambria"/>
+          <w:color w:val="000000" w:themeColor="text1"/>
+          <w:sz w:val="21"/>
+          <w:szCs w:val="21"/>
+        </w:rPr>
+      </w:pPr>
+      <w:r>
+        <w:rPr>
+          <w:rFonts w:ascii="Cambria" w:hAnsi="Cambria"/>
+          <w:color w:val="000000" w:themeColor="text1"/>
+          <w:sz w:val="21"/>
+          <w:szCs w:val="21"/>
+        </w:rPr>
+        <w:t xml:space="preserve">1. Add Class, Update, View &amp; Delete </w:t>
+      </w:r>
+    </w:p>
+    <w:p>
+      <w:pPr>
+        <w:rPr>
+          <w:rFonts w:ascii="Cambria" w:hAnsi="Cambria"/>
+          <w:color w:val="000000" w:themeColor="text1"/>
+          <w:sz w:val="21"/>
+          <w:szCs w:val="21"/>
+        </w:rPr>
+      </w:pPr>
+      <w:r>
+        <w:rPr>
+          <w:rFonts w:ascii="Cambria" w:hAnsi="Cambria"/>
+          <w:color w:val="000000" w:themeColor="text1"/>
+          <w:sz w:val="21"/>
+          <w:szCs w:val="21"/>
+        </w:rPr>
+        <w:t xml:space="preserve">2. Add Subjects in Class, View, Update &amp; Delete </w:t>
+      </w:r>
+    </w:p>
+    <w:p>
+      <w:pPr>
+        <w:rPr>
+          <w:rFonts w:ascii="Cambria" w:hAnsi="Cambria"/>
+          <w:color w:val="000000" w:themeColor="text1"/>
+          <w:sz w:val="21"/>
+          <w:szCs w:val="21"/>
+        </w:rPr>
+      </w:pPr>
+      <w:r>
+        <w:rPr>
+          <w:rFonts w:ascii="Cambria" w:hAnsi="Cambria"/>
+          <w:color w:val="000000" w:themeColor="text1"/>
+          <w:sz w:val="21"/>
+          <w:szCs w:val="21"/>
+        </w:rPr>
+        <w:t xml:space="preserve">3. Add Class </w:t>
+      </w:r>
+      <w:r>
+        <w:rPr>
+          <w:rFonts w:ascii="Cambria" w:hAnsi="Cambria"/>
+          <w:color w:val="000000" w:themeColor="text1"/>
+          <w:sz w:val="21"/>
+          <w:szCs w:val="21"/>
+        </w:rPr>
+        <w:t>Fees</w:t>
+      </w:r>
+      <w:r>
+        <w:rPr>
+          <w:rFonts w:ascii="Cambria" w:hAnsi="Cambria"/>
+          <w:color w:val="000000" w:themeColor="text1"/>
+          <w:sz w:val="21"/>
+          <w:szCs w:val="21"/>
+        </w:rPr>
+        <w:t xml:space="preserve">, Update, View &amp; Delete </w:t>
+      </w:r>
+    </w:p>
+    <w:p>
+      <w:pPr>
+        <w:rPr>
+          <w:rFonts w:ascii="Cambria" w:hAnsi="Cambria"/>
+          <w:color w:val="000000" w:themeColor="text1"/>
+          <w:sz w:val="21"/>
+          <w:szCs w:val="21"/>
+        </w:rPr>
+      </w:pPr>
+      <w:r>
+        <w:rPr>
+          <w:rFonts w:ascii="Cambria" w:hAnsi="Cambria"/>
+          <w:color w:val="000000" w:themeColor="text1"/>
+          <w:sz w:val="21"/>
+          <w:szCs w:val="21"/>
+        </w:rPr>
+        <w:t xml:space="preserve">4. Add Teachers, Update, View &amp; Delete </w:t>
+      </w:r>
+    </w:p>
+    <w:p>
+      <w:pPr>
+        <w:rPr>
+          <w:rFonts w:ascii="Cambria" w:hAnsi="Cambria"/>
+          <w:color w:val="000000" w:themeColor="text1"/>
+          <w:sz w:val="21"/>
+          <w:szCs w:val="21"/>
+        </w:rPr>
+      </w:pPr>
+      <w:r>
+        <w:rPr>
+          <w:rFonts w:ascii="Cambria" w:hAnsi="Cambria"/>
+          <w:color w:val="000000" w:themeColor="text1"/>
+          <w:sz w:val="21"/>
+          <w:szCs w:val="21"/>
+        </w:rPr>
+        <w:t xml:space="preserve">5. Assign Subjects to Teacher, Update, View &amp; Delete </w:t>
+      </w:r>
+    </w:p>
+    <w:p>
+      <w:pPr>
+        <w:rPr>
+          <w:rFonts w:ascii="Cambria" w:hAnsi="Cambria"/>
+          <w:color w:val="000000" w:themeColor="text1"/>
+          <w:sz w:val="21"/>
+          <w:szCs w:val="21"/>
+        </w:rPr>
+      </w:pPr>
+      <w:r>
+        <w:rPr>
+          <w:rFonts w:ascii="Cambria" w:hAnsi="Cambria"/>
+          <w:color w:val="000000" w:themeColor="text1"/>
+          <w:sz w:val="21"/>
+          <w:szCs w:val="21"/>
+        </w:rPr>
+        <w:t xml:space="preserve">6. Add Expense, Update, View &amp; Delete </w:t>
+      </w:r>
+    </w:p>
+    <w:p>
+      <w:pPr>
+        <w:rPr>
+          <w:rFonts w:ascii="Cambria" w:hAnsi="Cambria"/>
+          <w:color w:val="000000" w:themeColor="text1"/>
+          <w:sz w:val="21"/>
+          <w:szCs w:val="21"/>
+        </w:rPr>
+      </w:pPr>
+      <w:r>
+        <w:rPr>
+          <w:rFonts w:ascii="Cambria" w:hAnsi="Cambria"/>
+          <w:color w:val="000000" w:themeColor="text1"/>
+          <w:sz w:val="21"/>
+          <w:szCs w:val="21"/>
+        </w:rPr>
+        <w:t xml:space="preserve">7. Add Students, Update, View &amp; Delete </w:t>
+      </w:r>
+    </w:p>
+    <w:p>
+      <w:pPr>
+        <w:rPr>
+          <w:rFonts w:ascii="Cambria" w:hAnsi="Cambria"/>
+          <w:color w:val="000000" w:themeColor="text1"/>
+          <w:sz w:val="21"/>
+          <w:szCs w:val="21"/>
+        </w:rPr>
+      </w:pPr>
+      <w:r>
+        <w:rPr>
+          <w:rFonts w:ascii="Cambria" w:hAnsi="Cambria"/>
+          <w:color w:val="000000" w:themeColor="text1"/>
+          <w:sz w:val="21"/>
+          <w:szCs w:val="21"/>
+        </w:rPr>
+        <w:t xml:space="preserve">8. Add Students Marks, Update, View &amp; Delete </w:t>
+      </w:r>
+    </w:p>
+    <w:p>
+      <w:pPr>
+        <w:rPr>
+          <w:rFonts w:ascii="Cambria" w:hAnsi="Cambria"/>
+          <w:color w:val="000000" w:themeColor="text1"/>
+          <w:sz w:val="21"/>
+          <w:szCs w:val="21"/>
+        </w:rPr>
+      </w:pPr>
+      <w:r>
+        <w:rPr>
+          <w:rFonts w:ascii="Cambria" w:hAnsi="Cambria"/>
+          <w:color w:val="000000" w:themeColor="text1"/>
+          <w:sz w:val="21"/>
+          <w:szCs w:val="21"/>
+        </w:rPr>
+        <w:t xml:space="preserve">9. Can take </w:t>
+      </w:r>
+      <w:r>
+        <w:rPr>
+          <w:rFonts w:ascii="Cambria" w:hAnsi="Cambria"/>
+          <w:color w:val="000000" w:themeColor="text1"/>
+          <w:sz w:val="21"/>
+          <w:szCs w:val="21"/>
+        </w:rPr>
+        <w:t>Teacher’s</w:t>
+      </w:r>
+      <w:r>
+        <w:rPr>
+          <w:rFonts w:ascii="Cambria" w:hAnsi="Cambria"/>
+          <w:color w:val="000000" w:themeColor="text1"/>
+          <w:sz w:val="21"/>
+          <w:szCs w:val="21"/>
+        </w:rPr>
+        <w:t xml:space="preserve"> Attendance &amp; View it </w:t>
+      </w:r>
+    </w:p>
+    <w:p>
+      <w:pPr>
+        <w:rPr>
+          <w:rFonts w:ascii="Cambria" w:hAnsi="Cambria"/>
+          <w:color w:val="000000" w:themeColor="text1"/>
+          <w:sz w:val="21"/>
+          <w:szCs w:val="21"/>
+        </w:rPr>
+      </w:pPr>
+      <w:r>
+        <w:rPr>
+          <w:rFonts w:ascii="Cambria" w:hAnsi="Cambria"/>
+          <w:color w:val="000000" w:themeColor="text1"/>
+          <w:sz w:val="21"/>
+          <w:szCs w:val="21"/>
+        </w:rPr>
+        <w:t xml:space="preserve">10. Can check Students Attendance taken by Teachers </w:t>
+      </w:r>
+    </w:p>
+    <w:p>
+      <w:pPr>
+        <w:rPr>
+          <w:rFonts w:ascii="Cambria" w:hAnsi="Cambria"/>
+          <w:color w:val="000000" w:themeColor="text1"/>
+          <w:sz w:val="21"/>
+          <w:szCs w:val="21"/>
+        </w:rPr>
+      </w:pPr>
+      <w:r>
+        <w:rPr>
+          <w:rFonts w:ascii="Cambria" w:hAnsi="Cambria"/>
+          <w:color w:val="000000" w:themeColor="text1"/>
+          <w:sz w:val="21"/>
+          <w:szCs w:val="21"/>
+        </w:rPr>
+        <w:t xml:space="preserve">11. Admin can see </w:t>
+      </w:r>
+      <w:r>
+        <w:rPr>
+          <w:rFonts w:ascii="Cambria" w:hAnsi="Cambria"/>
+          <w:color w:val="000000" w:themeColor="text1"/>
+          <w:sz w:val="21"/>
+          <w:szCs w:val="21"/>
+        </w:rPr>
+        <w:t xml:space="preserve">a </w:t>
+      </w:r>
+      <w:r>
+        <w:rPr>
+          <w:rFonts w:ascii="Cambria" w:hAnsi="Cambria"/>
+          <w:color w:val="000000" w:themeColor="text1"/>
+          <w:sz w:val="21"/>
+          <w:szCs w:val="21"/>
+        </w:rPr>
+        <w:t xml:space="preserve">dashboard with Students count, Teachers count, Classes count &amp; Subjects count. </w:t>
+      </w:r>
+    </w:p>
+    <w:p>
+      <w:pPr>
+        <w:rPr>
+          <w:rFonts w:ascii="Cambria" w:hAnsi="Cambria"/>
+          <w:color w:val="000000" w:themeColor="text1"/>
+          <w:sz w:val="21"/>
+          <w:szCs w:val="21"/>
+        </w:rPr>
+      </w:pPr>
+    </w:p>
+    <w:p>
+      <w:pPr>
+        <w:rPr>
+          <w:rFonts w:ascii="Cambria" w:hAnsi="Cambria"/>
+          <w:b/>
+          <w:bCs/>
+          <w:color w:val="000000" w:themeColor="text1"/>
+          <w:sz w:val="21"/>
+          <w:szCs w:val="21"/>
+        </w:rPr>
+      </w:pPr>
+    </w:p>
+    <w:p>
+      <w:pPr>
+        <w:rPr>
+          <w:rFonts w:ascii="Cambria" w:hAnsi="Cambria"/>
+          <w:b/>
+          <w:bCs/>
+          <w:color w:val="000000" w:themeColor="text1"/>
+          <w:sz w:val="21"/>
+          <w:szCs w:val="21"/>
+        </w:rPr>
+      </w:pPr>
+      <w:r>
+        <w:rPr>
+          <w:rFonts w:ascii="Cambria" w:hAnsi="Cambria"/>
+          <w:b/>
+          <w:bCs/>
+          <w:color w:val="000000" w:themeColor="text1"/>
+          <w:sz w:val="21"/>
+          <w:szCs w:val="21"/>
+        </w:rPr>
+        <w:t xml:space="preserve">** In Teacher </w:t>
+      </w:r>
+      <w:proofErr w:type="gramStart"/>
+      <w:r>
+        <w:rPr>
+          <w:rFonts w:ascii="Cambria" w:hAnsi="Cambria"/>
+          <w:b/>
+          <w:bCs/>
+          <w:color w:val="000000" w:themeColor="text1"/>
+          <w:sz w:val="21"/>
+          <w:szCs w:val="21"/>
+        </w:rPr>
+        <w:t>Module(</w:t>
+      </w:r>
+      <w:proofErr w:type="gramEnd"/>
+      <w:r>
+        <w:rPr>
+          <w:rFonts w:ascii="Cambria" w:hAnsi="Cambria"/>
+          <w:b/>
+          <w:bCs/>
+          <w:color w:val="000000" w:themeColor="text1"/>
+          <w:sz w:val="21"/>
+          <w:szCs w:val="21"/>
+        </w:rPr>
+        <w:t xml:space="preserve">After Login): </w:t>
+      </w:r>
+    </w:p>
+    <w:p>
+      <w:pPr>
+        <w:rPr>
+          <w:rFonts w:ascii="Cambria" w:hAnsi="Cambria"/>
+          <w:color w:val="000000" w:themeColor="text1"/>
+          <w:sz w:val="21"/>
+          <w:szCs w:val="21"/>
+        </w:rPr>
+      </w:pPr>
+      <w:r>
+        <w:rPr>
+          <w:rFonts w:ascii="Cambria" w:hAnsi="Cambria"/>
+          <w:color w:val="000000" w:themeColor="text1"/>
+          <w:sz w:val="21"/>
+          <w:szCs w:val="21"/>
+        </w:rPr>
+        <w:t xml:space="preserve">1. Can take </w:t>
+      </w:r>
+      <w:r>
+        <w:rPr>
+          <w:rFonts w:ascii="Cambria" w:hAnsi="Cambria"/>
+          <w:color w:val="000000" w:themeColor="text1"/>
+          <w:sz w:val="21"/>
+          <w:szCs w:val="21"/>
+        </w:rPr>
+        <w:t>Student’s</w:t>
+      </w:r>
+      <w:r>
+        <w:rPr>
+          <w:rFonts w:ascii="Cambria" w:hAnsi="Cambria"/>
+          <w:color w:val="000000" w:themeColor="text1"/>
+          <w:sz w:val="21"/>
+          <w:szCs w:val="21"/>
+        </w:rPr>
+        <w:t xml:space="preserve"> Attendance </w:t>
+      </w:r>
+    </w:p>
+    <w:p>
+      <w:pPr>
+        <w:rPr>
+          <w:rFonts w:ascii="Cambria" w:hAnsi="Cambria"/>
+          <w:color w:val="000000" w:themeColor="text1"/>
+          <w:sz w:val="21"/>
+          <w:szCs w:val="21"/>
+        </w:rPr>
+      </w:pPr>
+      <w:r>
+        <w:rPr>
+          <w:rFonts w:ascii="Cambria" w:hAnsi="Cambria"/>
+          <w:color w:val="000000" w:themeColor="text1"/>
+          <w:sz w:val="21"/>
+          <w:szCs w:val="21"/>
+        </w:rPr>
+        <w:t xml:space="preserve">2. Can View </w:t>
+      </w:r>
+      <w:r>
+        <w:rPr>
+          <w:rFonts w:ascii="Cambria" w:hAnsi="Cambria"/>
+          <w:color w:val="000000" w:themeColor="text1"/>
+          <w:sz w:val="21"/>
+          <w:szCs w:val="21"/>
+        </w:rPr>
+        <w:t>Student’s</w:t>
+      </w:r>
+      <w:r>
+        <w:rPr>
+          <w:rFonts w:ascii="Cambria" w:hAnsi="Cambria"/>
+          <w:color w:val="000000" w:themeColor="text1"/>
+          <w:sz w:val="21"/>
+          <w:szCs w:val="21"/>
+        </w:rPr>
+        <w:t xml:space="preserve"> Attendance </w:t>
+      </w:r>
+    </w:p>
+    <w:p>
+      <w:pPr>
+        <w:rPr>
+          <w:rFonts w:ascii="Cambria" w:hAnsi="Cambria"/>
+          <w:color w:val="000000" w:themeColor="text1"/>
+          <w:sz w:val="21"/>
+          <w:szCs w:val="21"/>
+        </w:rPr>
+      </w:pPr>
+      <w:r>
+        <w:rPr>
+          <w:rFonts w:ascii="Cambria" w:hAnsi="Cambria"/>
+          <w:color w:val="000000" w:themeColor="text1"/>
+          <w:sz w:val="21"/>
+          <w:szCs w:val="21"/>
+        </w:rPr>
+        <w:t>3. Can View Students Marks added by Admin</w:t>
       </w:r>
     </w:p>
     <w:sectPr>

</xml_diff>